<commit_message>
add detailed training parameters, loss curve, and evaluation metrics for Bi-GRU model in report
</commit_message>
<xml_diff>
--- a/Model.docx
+++ b/Model.docx
@@ -418,7 +418,7 @@
             <w:pPr>
               <w:jc w:val="center"/>
               <w:rPr>
-                <w:rFonts w:ascii="Times New Roman" w:hAnsi="Times New Roman" w:cs="Times New Roman" w:hint="eastAsia"/>
+                <w:rFonts w:ascii="Times New Roman" w:hAnsi="Times New Roman" w:cs="Times New Roman"/>
                 <w:b/>
                 <w:bCs/>
               </w:rPr>
@@ -532,48 +532,74 @@
                 <w:bCs/>
               </w:rPr>
             </w:pPr>
-          </w:p>
-        </w:tc>
-        <w:tc>
-          <w:tcPr>
-            <w:tcW w:w="1659" w:type="dxa"/>
-            <w:vAlign w:val="center"/>
-          </w:tcPr>
-          <w:p>
-            <w:pPr>
-              <w:jc w:val="center"/>
-              <w:rPr>
-                <w:rFonts w:ascii="Times New Roman" w:hAnsi="Times New Roman" w:cs="Times New Roman"/>
-              </w:rPr>
-            </w:pPr>
-          </w:p>
-        </w:tc>
-        <w:tc>
-          <w:tcPr>
-            <w:tcW w:w="1659" w:type="dxa"/>
-            <w:vAlign w:val="center"/>
-          </w:tcPr>
-          <w:p>
-            <w:pPr>
-              <w:jc w:val="center"/>
-              <w:rPr>
-                <w:rFonts w:ascii="Times New Roman" w:hAnsi="Times New Roman" w:cs="Times New Roman"/>
-              </w:rPr>
-            </w:pPr>
-          </w:p>
-        </w:tc>
-        <w:tc>
-          <w:tcPr>
-            <w:tcW w:w="1659" w:type="dxa"/>
-            <w:vAlign w:val="center"/>
-          </w:tcPr>
-          <w:p>
-            <w:pPr>
-              <w:jc w:val="center"/>
-              <w:rPr>
-                <w:rFonts w:ascii="Times New Roman" w:hAnsi="Times New Roman" w:cs="Times New Roman"/>
-              </w:rPr>
-            </w:pPr>
+            <w:r>
+              <w:rPr>
+                <w:rFonts w:ascii="Times New Roman" w:hAnsi="Times New Roman" w:cs="Times New Roman" w:hint="eastAsia"/>
+                <w:b/>
+                <w:bCs/>
+              </w:rPr>
+              <w:t>Bi-GRU</w:t>
+            </w:r>
+          </w:p>
+        </w:tc>
+        <w:tc>
+          <w:tcPr>
+            <w:tcW w:w="1659" w:type="dxa"/>
+            <w:vAlign w:val="center"/>
+          </w:tcPr>
+          <w:p>
+            <w:pPr>
+              <w:jc w:val="center"/>
+              <w:rPr>
+                <w:rFonts w:ascii="Times New Roman" w:hAnsi="Times New Roman" w:cs="Times New Roman"/>
+              </w:rPr>
+            </w:pPr>
+            <w:r>
+              <w:rPr>
+                <w:rFonts w:ascii="Times New Roman" w:hAnsi="Times New Roman" w:cs="Times New Roman"/>
+              </w:rPr>
+              <w:t>0.000002</w:t>
+            </w:r>
+          </w:p>
+        </w:tc>
+        <w:tc>
+          <w:tcPr>
+            <w:tcW w:w="1659" w:type="dxa"/>
+            <w:vAlign w:val="center"/>
+          </w:tcPr>
+          <w:p>
+            <w:pPr>
+              <w:jc w:val="center"/>
+              <w:rPr>
+                <w:rFonts w:ascii="Times New Roman" w:hAnsi="Times New Roman" w:cs="Times New Roman"/>
+              </w:rPr>
+            </w:pPr>
+            <w:r>
+              <w:rPr>
+                <w:rFonts w:ascii="Times New Roman" w:hAnsi="Times New Roman" w:cs="Times New Roman"/>
+              </w:rPr>
+              <w:t>0.001341</w:t>
+            </w:r>
+          </w:p>
+        </w:tc>
+        <w:tc>
+          <w:tcPr>
+            <w:tcW w:w="1659" w:type="dxa"/>
+            <w:vAlign w:val="center"/>
+          </w:tcPr>
+          <w:p>
+            <w:pPr>
+              <w:jc w:val="center"/>
+              <w:rPr>
+                <w:rFonts w:ascii="Times New Roman" w:hAnsi="Times New Roman" w:cs="Times New Roman"/>
+              </w:rPr>
+            </w:pPr>
+            <w:r>
+              <w:rPr>
+                <w:rFonts w:ascii="Times New Roman" w:hAnsi="Times New Roman" w:cs="Times New Roman"/>
+              </w:rPr>
+              <w:t>0.000923</w:t>
+            </w:r>
           </w:p>
         </w:tc>
         <w:tc>
@@ -588,6 +614,12 @@
                 <w:rFonts w:ascii="Times New Roman" w:hAnsi="Times New Roman" w:cs="Times New Roman"/>
               </w:rPr>
             </w:pPr>
+            <w:r>
+              <w:rPr>
+                <w:rFonts w:ascii="Times New Roman" w:hAnsi="Times New Roman" w:cs="Times New Roman"/>
+              </w:rPr>
+              <w:t>0.001918</w:t>
+            </w:r>
           </w:p>
         </w:tc>
       </w:tr>
@@ -604,7 +636,7 @@
             <w:pPr>
               <w:jc w:val="center"/>
               <w:rPr>
-                <w:rFonts w:ascii="Times New Roman" w:hAnsi="Times New Roman" w:cs="Times New Roman" w:hint="eastAsia"/>
+                <w:rFonts w:ascii="Times New Roman" w:hAnsi="Times New Roman" w:cs="Times New Roman"/>
                 <w:b/>
                 <w:bCs/>
               </w:rPr>

</xml_diff>

<commit_message>
add detailed training parameters, loss curve, and evaluation metrics for Informer model in report
</commit_message>
<xml_diff>
--- a/Model.docx
+++ b/Model.docx
@@ -619,6 +619,115 @@
                 <w:rFonts w:ascii="Times New Roman" w:hAnsi="Times New Roman" w:cs="Times New Roman"/>
               </w:rPr>
               <w:t>0.001918</w:t>
+            </w:r>
+          </w:p>
+        </w:tc>
+      </w:tr>
+      <w:tr>
+        <w:trPr>
+          <w:jc w:val="center"/>
+        </w:trPr>
+        <w:tc>
+          <w:tcPr>
+            <w:tcW w:w="1659" w:type="dxa"/>
+            <w:vAlign w:val="center"/>
+          </w:tcPr>
+          <w:p>
+            <w:pPr>
+              <w:jc w:val="center"/>
+              <w:rPr>
+                <w:rFonts w:ascii="Times New Roman" w:hAnsi="Times New Roman" w:cs="Times New Roman" w:hint="eastAsia"/>
+                <w:b/>
+                <w:bCs/>
+              </w:rPr>
+            </w:pPr>
+            <w:r>
+              <w:rPr>
+                <w:rFonts w:ascii="Times New Roman" w:hAnsi="Times New Roman" w:cs="Times New Roman" w:hint="eastAsia"/>
+                <w:b/>
+                <w:bCs/>
+              </w:rPr>
+              <w:t>Informer</w:t>
+            </w:r>
+          </w:p>
+        </w:tc>
+        <w:tc>
+          <w:tcPr>
+            <w:tcW w:w="1659" w:type="dxa"/>
+            <w:vAlign w:val="center"/>
+          </w:tcPr>
+          <w:p>
+            <w:pPr>
+              <w:jc w:val="center"/>
+              <w:rPr>
+                <w:rFonts w:ascii="Times New Roman" w:hAnsi="Times New Roman" w:cs="Times New Roman"/>
+              </w:rPr>
+            </w:pPr>
+            <w:r>
+              <w:rPr>
+                <w:rFonts w:ascii="Times New Roman" w:hAnsi="Times New Roman" w:cs="Times New Roman"/>
+              </w:rPr>
+              <w:t>0.0000004</w:t>
+            </w:r>
+          </w:p>
+        </w:tc>
+        <w:tc>
+          <w:tcPr>
+            <w:tcW w:w="1659" w:type="dxa"/>
+            <w:vAlign w:val="center"/>
+          </w:tcPr>
+          <w:p>
+            <w:pPr>
+              <w:jc w:val="center"/>
+              <w:rPr>
+                <w:rFonts w:ascii="Times New Roman" w:hAnsi="Times New Roman" w:cs="Times New Roman"/>
+              </w:rPr>
+            </w:pPr>
+            <w:r>
+              <w:rPr>
+                <w:rFonts w:ascii="Times New Roman" w:hAnsi="Times New Roman" w:cs="Times New Roman"/>
+              </w:rPr>
+              <w:t>0.000646</w:t>
+            </w:r>
+          </w:p>
+        </w:tc>
+        <w:tc>
+          <w:tcPr>
+            <w:tcW w:w="1659" w:type="dxa"/>
+            <w:vAlign w:val="center"/>
+          </w:tcPr>
+          <w:p>
+            <w:pPr>
+              <w:jc w:val="center"/>
+              <w:rPr>
+                <w:rFonts w:ascii="Times New Roman" w:hAnsi="Times New Roman" w:cs="Times New Roman"/>
+              </w:rPr>
+            </w:pPr>
+            <w:r>
+              <w:rPr>
+                <w:rFonts w:ascii="Times New Roman" w:hAnsi="Times New Roman" w:cs="Times New Roman"/>
+              </w:rPr>
+              <w:t>0.000465</w:t>
+            </w:r>
+          </w:p>
+        </w:tc>
+        <w:tc>
+          <w:tcPr>
+            <w:tcW w:w="1660" w:type="dxa"/>
+            <w:vAlign w:val="center"/>
+          </w:tcPr>
+          <w:p>
+            <w:pPr>
+              <w:jc w:val="center"/>
+              <w:rPr>
+                <w:rFonts w:ascii="Times New Roman" w:hAnsi="Times New Roman" w:cs="Times New Roman"/>
+              </w:rPr>
+            </w:pPr>
+            <w:r>
+              <w:rPr>
+                <w:rFonts w:ascii="Times New Roman" w:hAnsi="Times New Roman" w:cs="Times New Roman"/>
+              </w:rPr>
+              <w:t>0.001036</w:t>
             </w:r>
           </w:p>
         </w:tc>

</xml_diff>